<commit_message>
final changes staged and pushed. Turned in on canvas
</commit_message>
<xml_diff>
--- a/CS2200F18HW5_WH_JO_MB.docx
+++ b/CS2200F18HW5_WH_JO_MB.docx
@@ -1,8 +1,25 @@
 
 <file path=word/document.xml><?xml version="1.0" encoding="utf-8"?>
-<w:document xmlns:wpc="http://schemas.microsoft.com/office/word/2010/wordprocessingCanvas" xmlns:cx="http://schemas.microsoft.com/office/drawing/2014/chartex" xmlns:cx1="http://schemas.microsoft.com/office/drawing/2015/9/8/chartex" xmlns:cx2="http://schemas.microsoft.com/office/drawing/2015/10/21/chartex" xmlns:cx3="http://schemas.microsoft.com/office/drawing/2016/5/9/chartex" xmlns:cx4="http://schemas.microsoft.com/office/drawing/2016/5/10/chartex" xmlns:cx5="http://schemas.microsoft.com/office/drawing/2016/5/11/chartex" xmlns:cx6="http://schemas.microsoft.com/office/drawing/2016/5/12/chartex" xmlns:cx7="http://schemas.microsoft.com/office/drawing/2016/5/13/chartex" xmlns:cx8="http://schemas.microsoft.com/office/drawing/2016/5/14/chartex" xmlns:mc="http://schemas.openxmlformats.org/markup-compatibility/2006" xmlns:aink="http://schemas.microsoft.com/office/drawing/2016/ink" xmlns:am3d="http://schemas.microsoft.com/office/drawing/2017/model3d" xmlns:o="urn:schemas-microsoft-com:office:office" xmlns:r="http://schemas.openxmlformats.org/officeDocument/2006/relationships" xmlns:m="http://schemas.openxmlformats.org/officeDocument/2006/math" xmlns:v="urn:schemas-microsoft-com:vml" xmlns:wp14="http://schemas.microsoft.com/office/word/2010/wordprocessingDrawing" xmlns:wp="http://schemas.openxmlformats.org/drawingml/2006/wordprocessingDrawing" xmlns:w10="urn:schemas-microsoft-com:office:word" xmlns:w="http://schemas.openxmlformats.org/wordprocessingml/2006/main" xmlns:w14="http://schemas.microsoft.com/office/word/2010/wordml" xmlns:w15="http://schemas.microsoft.com/office/word/2012/wordml" xmlns:w16cid="http://schemas.microsoft.com/office/word/2016/wordml/cid" xmlns:w16se="http://schemas.microsoft.com/office/word/2015/wordml/symex" xmlns:wpg="http://schemas.microsoft.com/office/word/2010/wordprocessingGroup" xmlns:wpi="http://schemas.microsoft.com/office/word/2010/wordprocessingInk" xmlns:wne="http://schemas.microsoft.com/office/word/2006/wordml" xmlns:wps="http://schemas.microsoft.com/office/word/2010/wordprocessingShape" mc:Ignorable="w14 w15 w16se w16cid wp14">
+<w:document xmlns:wpc="http://schemas.microsoft.com/office/word/2010/wordprocessingCanvas" xmlns:mc="http://schemas.openxmlformats.org/markup-compatibility/2006" xmlns:o="urn:schemas-microsoft-com:office:office" xmlns:r="http://schemas.openxmlformats.org/officeDocument/2006/relationships" xmlns:m="http://schemas.openxmlformats.org/officeDocument/2006/math" xmlns:v="urn:schemas-microsoft-com:vml" xmlns:wp14="http://schemas.microsoft.com/office/word/2010/wordprocessingDrawing" xmlns:wp="http://schemas.openxmlformats.org/drawingml/2006/wordprocessingDrawing" xmlns:w10="urn:schemas-microsoft-com:office:word" xmlns:w="http://schemas.openxmlformats.org/wordprocessingml/2006/main" xmlns:w14="http://schemas.microsoft.com/office/word/2010/wordml" xmlns:w15="http://schemas.microsoft.com/office/word/2012/wordml" xmlns:wpg="http://schemas.microsoft.com/office/word/2010/wordprocessingGroup" xmlns:wpi="http://schemas.microsoft.com/office/word/2010/wordprocessingInk" xmlns:wne="http://schemas.microsoft.com/office/word/2006/wordml" xmlns:wps="http://schemas.microsoft.com/office/word/2010/wordprocessingShape" mc:Ignorable="w14 w15 wp14">
   <w:body>
-    <w:p/>
+    <w:p>
+      <w:pPr>
+        <w:jc w:val="right"/>
+      </w:pPr>
+      <w:r>
+        <w:t xml:space="preserve">Member: Jared Orange, Marcos </w:t>
+      </w:r>
+      <w:proofErr w:type="spellStart"/>
+      <w:r>
+        <w:t>Buzn</w:t>
+      </w:r>
+      <w:bookmarkStart w:id="0" w:name="_GoBack"/>
+      <w:bookmarkEnd w:id="0"/>
+      <w:proofErr w:type="spellEnd"/>
+      <w:r>
+        <w:t>, Wencong Huang</w:t>
+      </w:r>
+    </w:p>
     <w:p>
       <w:r>
         <w:t>Bit</w:t>
@@ -29,7 +46,7 @@
                     <pic:cNvPicPr/>
                   </pic:nvPicPr>
                   <pic:blipFill>
-                    <a:blip r:embed="rId4" cstate="print">
+                    <a:blip r:embed="rId6" cstate="print">
                       <a:extLst>
                         <a:ext uri="{28A0092B-C50C-407E-A947-70E740481C1C}">
                           <a14:useLocalDpi xmlns:a14="http://schemas.microsoft.com/office/drawing/2010/main" val="0"/>
@@ -75,7 +92,7 @@
                     <pic:cNvPicPr/>
                   </pic:nvPicPr>
                   <pic:blipFill>
-                    <a:blip r:embed="rId5">
+                    <a:blip r:embed="rId7">
                       <a:extLst>
                         <a:ext uri="{28A0092B-C50C-407E-A947-70E740481C1C}">
                           <a14:useLocalDpi xmlns:a14="http://schemas.microsoft.com/office/drawing/2010/main" val="0"/>
@@ -132,7 +149,7 @@
                     <pic:cNvPicPr/>
                   </pic:nvPicPr>
                   <pic:blipFill>
-                    <a:blip r:embed="rId6" cstate="print">
+                    <a:blip r:embed="rId8" cstate="print">
                       <a:extLst>
                         <a:ext uri="{28A0092B-C50C-407E-A947-70E740481C1C}">
                           <a14:useLocalDpi xmlns:a14="http://schemas.microsoft.com/office/drawing/2010/main" val="0"/>
@@ -158,7 +175,6 @@
           </wp:inline>
         </w:drawing>
       </w:r>
-      <w:bookmarkStart w:id="0" w:name="_GoBack"/>
       <w:r>
         <w:rPr>
           <w:noProof/>
@@ -179,7 +195,7 @@
                     <pic:cNvPicPr/>
                   </pic:nvPicPr>
                   <pic:blipFill>
-                    <a:blip r:embed="rId7">
+                    <a:blip r:embed="rId9">
                       <a:extLst>
                         <a:ext uri="{28A0092B-C50C-407E-A947-70E740481C1C}">
                           <a14:useLocalDpi xmlns:a14="http://schemas.microsoft.com/office/drawing/2010/main" val="0"/>
@@ -205,7 +221,6 @@
           </wp:inline>
         </w:drawing>
       </w:r>
-      <w:bookmarkEnd w:id="0"/>
     </w:p>
     <w:p>
       <w:r>
@@ -222,7 +237,6 @@
       <w:r>
         <w:rPr>
           <w:noProof/>
-          <w:lang w:eastAsia="en-US"/>
         </w:rPr>
         <w:drawing>
           <wp:inline distT="0" distB="0" distL="0" distR="0" wp14:anchorId="476B5DF0" wp14:editId="7CFFA0C4">
@@ -240,7 +254,7 @@
                     <pic:cNvPicPr/>
                   </pic:nvPicPr>
                   <pic:blipFill>
-                    <a:blip r:embed="rId8"/>
+                    <a:blip r:embed="rId10"/>
                     <a:stretch>
                       <a:fillRect/>
                     </a:stretch>
@@ -265,7 +279,6 @@
       <w:r>
         <w:rPr>
           <w:noProof/>
-          <w:lang w:eastAsia="en-US"/>
         </w:rPr>
         <w:drawing>
           <wp:inline distT="0" distB="0" distL="0" distR="0" wp14:anchorId="75C78493" wp14:editId="0235E189">
@@ -283,7 +296,7 @@
                     <pic:cNvPicPr/>
                   </pic:nvPicPr>
                   <pic:blipFill>
-                    <a:blip r:embed="rId9">
+                    <a:blip r:embed="rId11">
                       <a:extLst>
                         <a:ext uri="{28A0092B-C50C-407E-A947-70E740481C1C}">
                           <a14:useLocalDpi xmlns:a14="http://schemas.microsoft.com/office/drawing/2010/main" val="0"/>
@@ -320,7 +333,6 @@
       <w:r>
         <w:rPr>
           <w:noProof/>
-          <w:lang w:eastAsia="en-US"/>
         </w:rPr>
         <w:drawing>
           <wp:inline distT="0" distB="0" distL="0" distR="0" wp14:anchorId="6819E80F" wp14:editId="44E8767F">
@@ -338,7 +350,7 @@
                     <pic:cNvPicPr/>
                   </pic:nvPicPr>
                   <pic:blipFill>
-                    <a:blip r:embed="rId10"/>
+                    <a:blip r:embed="rId12"/>
                     <a:stretch>
                       <a:fillRect/>
                     </a:stretch>
@@ -363,7 +375,6 @@
       <w:r>
         <w:rPr>
           <w:noProof/>
-          <w:lang w:eastAsia="en-US"/>
         </w:rPr>
         <w:drawing>
           <wp:inline distT="0" distB="0" distL="0" distR="0" wp14:anchorId="2516B7F6" wp14:editId="739C1954">
@@ -381,7 +392,7 @@
                     <pic:cNvPicPr/>
                   </pic:nvPicPr>
                   <pic:blipFill>
-                    <a:blip r:embed="rId11">
+                    <a:blip r:embed="rId13">
                       <a:extLst>
                         <a:ext uri="{28A0092B-C50C-407E-A947-70E740481C1C}">
                           <a14:useLocalDpi xmlns:a14="http://schemas.microsoft.com/office/drawing/2010/main" val="0"/>
@@ -418,7 +429,6 @@
       <w:r>
         <w:rPr>
           <w:noProof/>
-          <w:lang w:eastAsia="en-US"/>
         </w:rPr>
         <w:drawing>
           <wp:inline distT="0" distB="0" distL="0" distR="0" wp14:anchorId="468497DD" wp14:editId="67C2C5EF">
@@ -436,7 +446,7 @@
                     <pic:cNvPicPr/>
                   </pic:nvPicPr>
                   <pic:blipFill rotWithShape="1">
-                    <a:blip r:embed="rId12"/>
+                    <a:blip r:embed="rId14"/>
                     <a:srcRect l="667" t="10666" r="36555" b="19802"/>
                     <a:stretch/>
                   </pic:blipFill>
@@ -468,7 +478,6 @@
       <w:r>
         <w:rPr>
           <w:noProof/>
-          <w:lang w:eastAsia="en-US"/>
         </w:rPr>
         <w:drawing>
           <wp:inline distT="0" distB="0" distL="0" distR="0" wp14:anchorId="36305B0F" wp14:editId="7822243D">
@@ -486,7 +495,7 @@
                     <pic:cNvPicPr/>
                   </pic:nvPicPr>
                   <pic:blipFill rotWithShape="1">
-                    <a:blip r:embed="rId13"/>
+                    <a:blip r:embed="rId15"/>
                     <a:srcRect t="10074" r="46667" b="30074"/>
                     <a:stretch/>
                   </pic:blipFill>
@@ -544,7 +553,7 @@
                     <pic:cNvPicPr/>
                   </pic:nvPicPr>
                   <pic:blipFill>
-                    <a:blip r:embed="rId14" cstate="print">
+                    <a:blip r:embed="rId16" cstate="print">
                       <a:extLst>
                         <a:ext uri="{28A0092B-C50C-407E-A947-70E740481C1C}">
                           <a14:useLocalDpi xmlns:a14="http://schemas.microsoft.com/office/drawing/2010/main" val="0"/>
@@ -590,7 +599,7 @@
                     <pic:cNvPicPr/>
                   </pic:nvPicPr>
                   <pic:blipFill>
-                    <a:blip r:embed="rId15">
+                    <a:blip r:embed="rId17">
                       <a:extLst>
                         <a:ext uri="{28A0092B-C50C-407E-A947-70E740481C1C}">
                           <a14:useLocalDpi xmlns:a14="http://schemas.microsoft.com/office/drawing/2010/main" val="0"/>
@@ -630,7 +639,6 @@
       <w:r>
         <w:rPr>
           <w:noProof/>
-          <w:lang w:eastAsia="en-US"/>
         </w:rPr>
         <w:drawing>
           <wp:inline distT="0" distB="0" distL="0" distR="0" wp14:anchorId="50D5378A" wp14:editId="1EC07AE2">
@@ -648,7 +656,7 @@
                     <pic:cNvPicPr/>
                   </pic:nvPicPr>
                   <pic:blipFill rotWithShape="1">
-                    <a:blip r:embed="rId16"/>
+                    <a:blip r:embed="rId18"/>
                     <a:srcRect t="5334" r="47001" b="30468"/>
                     <a:stretch/>
                   </pic:blipFill>
@@ -680,7 +688,6 @@
       <w:r>
         <w:rPr>
           <w:noProof/>
-          <w:lang w:eastAsia="en-US"/>
         </w:rPr>
         <w:drawing>
           <wp:inline distT="0" distB="0" distL="0" distR="0" wp14:anchorId="5936EA18" wp14:editId="2ABF8B30">
@@ -698,7 +705,7 @@
                     <pic:cNvPicPr/>
                   </pic:nvPicPr>
                   <pic:blipFill rotWithShape="1">
-                    <a:blip r:embed="rId17"/>
+                    <a:blip r:embed="rId19"/>
                     <a:srcRect l="2556" t="10469" r="36778" b="23556"/>
                     <a:stretch/>
                   </pic:blipFill>
@@ -756,7 +763,7 @@
                     <pic:cNvPicPr/>
                   </pic:nvPicPr>
                   <pic:blipFill>
-                    <a:blip r:embed="rId18" cstate="print">
+                    <a:blip r:embed="rId20" cstate="print">
                       <a:extLst>
                         <a:ext uri="{28A0092B-C50C-407E-A947-70E740481C1C}">
                           <a14:useLocalDpi xmlns:a14="http://schemas.microsoft.com/office/drawing/2010/main" val="0"/>
@@ -802,7 +809,7 @@
                     <pic:cNvPicPr/>
                   </pic:nvPicPr>
                   <pic:blipFill>
-                    <a:blip r:embed="rId19">
+                    <a:blip r:embed="rId21">
                       <a:extLst>
                         <a:ext uri="{28A0092B-C50C-407E-A947-70E740481C1C}">
                           <a14:useLocalDpi xmlns:a14="http://schemas.microsoft.com/office/drawing/2010/main" val="0"/>
@@ -829,6 +836,133 @@
         </w:drawing>
       </w:r>
     </w:p>
+    <w:p>
+      <w:pPr>
+        <w:rPr>
+          <w:u w:val="single"/>
+        </w:rPr>
+      </w:pPr>
+      <w:r>
+        <w:rPr>
+          <w:u w:val="single"/>
+        </w:rPr>
+        <w:lastRenderedPageBreak/>
+        <w:t>Are the test adequate or inadequate?</w:t>
+      </w:r>
+    </w:p>
+    <w:p>
+      <w:r>
+        <w:rPr>
+          <w:b/>
+        </w:rPr>
+        <w:t xml:space="preserve">RAMs: </w:t>
+      </w:r>
+      <w:r>
+        <w:t xml:space="preserve">The RAM tests are adequate. The sole purpose of RAM is to provide fast read/write access to a storage device. The </w:t>
+      </w:r>
+      <w:proofErr w:type="spellStart"/>
+      <w:r>
+        <w:t>tst</w:t>
+      </w:r>
+      <w:proofErr w:type="spellEnd"/>
+      <w:r>
+        <w:t xml:space="preserve"> files load in an address and use ticks and tocks to count how fast is reads/writes to the device by displaying in between functions. If anything, we would have added some sort of device to calculate speed in MHz (like typical RAM inside a computer is measured)</w:t>
+      </w:r>
+      <w:r>
+        <w:t xml:space="preserve">, </w:t>
+      </w:r>
+      <w:r>
+        <w:t xml:space="preserve">a test to find the max slots used when </w:t>
+      </w:r>
+      <w:r>
+        <w:t>read/writing to the device</w:t>
+      </w:r>
+      <w:r>
+        <w:t xml:space="preserve"> and then a test comparing the runtime versus an actual hard drive. </w:t>
+      </w:r>
+    </w:p>
+    <w:p/>
+    <w:p>
+      <w:r>
+        <w:rPr>
+          <w:b/>
+        </w:rPr>
+        <w:t xml:space="preserve">Bit: </w:t>
+      </w:r>
+      <w:r>
+        <w:t>Adequate.</w:t>
+      </w:r>
+      <w:r>
+        <w:t xml:space="preserve"> All that a bit does is store data and execute instructions in bytes. </w:t>
+      </w:r>
+      <w:r>
+        <w:t xml:space="preserve">The </w:t>
+      </w:r>
+      <w:proofErr w:type="spellStart"/>
+      <w:r>
+        <w:t>tst</w:t>
+      </w:r>
+      <w:proofErr w:type="spellEnd"/>
+      <w:r>
+        <w:t xml:space="preserve"> file sets a value, loads it, </w:t>
+      </w:r>
+      <w:proofErr w:type="gramStart"/>
+      <w:r>
+        <w:t>starts</w:t>
+      </w:r>
+      <w:proofErr w:type="gramEnd"/>
+      <w:r>
+        <w:t xml:space="preserve"> counting using ticks and tocks and outputs the executable time of storing the data. </w:t>
+      </w:r>
+    </w:p>
+    <w:p/>
+    <w:p>
+      <w:r>
+        <w:rPr>
+          <w:b/>
+        </w:rPr>
+        <w:t xml:space="preserve">Register: </w:t>
+      </w:r>
+      <w:r>
+        <w:t>Inadequate. Register and Bit have the same read/write functions, so testing Bit first is all that is necessary since n Register is made up of n Bits.</w:t>
+      </w:r>
+    </w:p>
+    <w:p/>
+    <w:p>
+      <w:r>
+        <w:rPr>
+          <w:b/>
+        </w:rPr>
+        <w:t xml:space="preserve">PC: </w:t>
+      </w:r>
+      <w:r>
+        <w:t xml:space="preserve">Adequate.  The Program Counter is working with the reset, load, and </w:t>
+      </w:r>
+      <w:proofErr w:type="spellStart"/>
+      <w:proofErr w:type="gramStart"/>
+      <w:r>
+        <w:t>inc</w:t>
+      </w:r>
+      <w:proofErr w:type="spellEnd"/>
+      <w:proofErr w:type="gramEnd"/>
+      <w:r>
+        <w:t xml:space="preserve">, (the if-else statement in the comment section) total of 3 bits and that gives us 2^3=8 cases. In the test file, it had checked all the cases/combinations of reset, load, and </w:t>
+      </w:r>
+      <w:proofErr w:type="spellStart"/>
+      <w:proofErr w:type="gramStart"/>
+      <w:r>
+        <w:t>inc</w:t>
+      </w:r>
+      <w:proofErr w:type="gramEnd"/>
+      <w:r>
+        <w:t>.</w:t>
+      </w:r>
+      <w:proofErr w:type="spellEnd"/>
+      <w:r>
+        <w:t xml:space="preserve">  Therefore, the test is adequate.</w:t>
+      </w:r>
+    </w:p>
+    <w:p/>
     <w:sectPr>
       <w:pgSz w:w="12240" w:h="15840"/>
       <w:pgMar w:top="720" w:right="720" w:bottom="720" w:left="720" w:header="720" w:footer="720" w:gutter="0"/>
@@ -839,8 +973,58 @@
 </w:document>
 </file>
 
+<file path=word/endnotes.xml><?xml version="1.0" encoding="utf-8"?>
+<w:endnotes xmlns:wpc="http://schemas.microsoft.com/office/word/2010/wordprocessingCanvas" xmlns:mc="http://schemas.openxmlformats.org/markup-compatibility/2006" xmlns:o="urn:schemas-microsoft-com:office:office" xmlns:r="http://schemas.openxmlformats.org/officeDocument/2006/relationships" xmlns:m="http://schemas.openxmlformats.org/officeDocument/2006/math" xmlns:v="urn:schemas-microsoft-com:vml" xmlns:wp14="http://schemas.microsoft.com/office/word/2010/wordprocessingDrawing" xmlns:wp="http://schemas.openxmlformats.org/drawingml/2006/wordprocessingDrawing" xmlns:w10="urn:schemas-microsoft-com:office:word" xmlns:w="http://schemas.openxmlformats.org/wordprocessingml/2006/main" xmlns:w14="http://schemas.microsoft.com/office/word/2010/wordml" xmlns:w15="http://schemas.microsoft.com/office/word/2012/wordml" xmlns:wpg="http://schemas.microsoft.com/office/word/2010/wordprocessingGroup" xmlns:wpi="http://schemas.microsoft.com/office/word/2010/wordprocessingInk" xmlns:wne="http://schemas.microsoft.com/office/word/2006/wordml" xmlns:wps="http://schemas.microsoft.com/office/word/2010/wordprocessingShape" mc:Ignorable="w14 w15 wp14">
+  <w:endnote w:type="separator" w:id="-1">
+    <w:p>
+      <w:pPr>
+        <w:spacing w:after="0" w:line="240" w:lineRule="auto"/>
+      </w:pPr>
+      <w:r>
+        <w:separator/>
+      </w:r>
+    </w:p>
+  </w:endnote>
+  <w:endnote w:type="continuationSeparator" w:id="0">
+    <w:p>
+      <w:pPr>
+        <w:spacing w:after="0" w:line="240" w:lineRule="auto"/>
+      </w:pPr>
+      <w:r>
+        <w:continuationSeparator/>
+      </w:r>
+    </w:p>
+  </w:endnote>
+</w:endnotes>
+</file>
+
+<file path=word/footnotes.xml><?xml version="1.0" encoding="utf-8"?>
+<w:footnotes xmlns:wpc="http://schemas.microsoft.com/office/word/2010/wordprocessingCanvas" xmlns:mc="http://schemas.openxmlformats.org/markup-compatibility/2006" xmlns:o="urn:schemas-microsoft-com:office:office" xmlns:r="http://schemas.openxmlformats.org/officeDocument/2006/relationships" xmlns:m="http://schemas.openxmlformats.org/officeDocument/2006/math" xmlns:v="urn:schemas-microsoft-com:vml" xmlns:wp14="http://schemas.microsoft.com/office/word/2010/wordprocessingDrawing" xmlns:wp="http://schemas.openxmlformats.org/drawingml/2006/wordprocessingDrawing" xmlns:w10="urn:schemas-microsoft-com:office:word" xmlns:w="http://schemas.openxmlformats.org/wordprocessingml/2006/main" xmlns:w14="http://schemas.microsoft.com/office/word/2010/wordml" xmlns:w15="http://schemas.microsoft.com/office/word/2012/wordml" xmlns:wpg="http://schemas.microsoft.com/office/word/2010/wordprocessingGroup" xmlns:wpi="http://schemas.microsoft.com/office/word/2010/wordprocessingInk" xmlns:wne="http://schemas.microsoft.com/office/word/2006/wordml" xmlns:wps="http://schemas.microsoft.com/office/word/2010/wordprocessingShape" mc:Ignorable="w14 w15 wp14">
+  <w:footnote w:type="separator" w:id="-1">
+    <w:p>
+      <w:pPr>
+        <w:spacing w:after="0" w:line="240" w:lineRule="auto"/>
+      </w:pPr>
+      <w:r>
+        <w:separator/>
+      </w:r>
+    </w:p>
+  </w:footnote>
+  <w:footnote w:type="continuationSeparator" w:id="0">
+    <w:p>
+      <w:pPr>
+        <w:spacing w:after="0" w:line="240" w:lineRule="auto"/>
+      </w:pPr>
+      <w:r>
+        <w:continuationSeparator/>
+      </w:r>
+    </w:p>
+  </w:footnote>
+</w:footnotes>
+</file>
+
 <file path=word/styles.xml><?xml version="1.0" encoding="utf-8"?>
-<w:styles xmlns:mc="http://schemas.openxmlformats.org/markup-compatibility/2006" xmlns:r="http://schemas.openxmlformats.org/officeDocument/2006/relationships" xmlns:w="http://schemas.openxmlformats.org/wordprocessingml/2006/main" xmlns:w14="http://schemas.microsoft.com/office/word/2010/wordml" xmlns:w15="http://schemas.microsoft.com/office/word/2012/wordml" xmlns:w16cid="http://schemas.microsoft.com/office/word/2016/wordml/cid" xmlns:w16se="http://schemas.microsoft.com/office/word/2015/wordml/symex" mc:Ignorable="w14 w15 w16se w16cid">
+<w:styles xmlns:mc="http://schemas.openxmlformats.org/markup-compatibility/2006" xmlns:r="http://schemas.openxmlformats.org/officeDocument/2006/relationships" xmlns:w="http://schemas.openxmlformats.org/wordprocessingml/2006/main" xmlns:w14="http://schemas.microsoft.com/office/word/2010/wordml" xmlns:w15="http://schemas.microsoft.com/office/word/2012/wordml" mc:Ignorable="w14 w15">
   <w:docDefaults>
     <w:rPrDefault>
       <w:rPr>
@@ -856,7 +1040,7 @@
       </w:pPr>
     </w:pPrDefault>
   </w:docDefaults>
-  <w:latentStyles w:defLockedState="0" w:defUIPriority="99" w:defSemiHidden="0" w:defUnhideWhenUsed="0" w:defQFormat="0" w:count="375">
+  <w:latentStyles w:defLockedState="0" w:defUIPriority="99" w:defSemiHidden="0" w:defUnhideWhenUsed="0" w:defQFormat="0" w:count="371">
     <w:lsdException w:name="Normal" w:uiPriority="0" w:qFormat="1"/>
     <w:lsdException w:name="heading 1" w:uiPriority="9" w:qFormat="1"/>
     <w:lsdException w:name="heading 2" w:semiHidden="1" w:uiPriority="9" w:unhideWhenUsed="1" w:qFormat="1"/>
@@ -962,6 +1146,7 @@
     <w:lsdException w:name="HTML Sample" w:semiHidden="1" w:unhideWhenUsed="1"/>
     <w:lsdException w:name="HTML Typewriter" w:semiHidden="1" w:unhideWhenUsed="1"/>
     <w:lsdException w:name="HTML Variable" w:semiHidden="1" w:unhideWhenUsed="1"/>
+    <w:lsdException w:name="Normal Table" w:semiHidden="1" w:unhideWhenUsed="1"/>
     <w:lsdException w:name="annotation subject" w:semiHidden="1" w:unhideWhenUsed="1"/>
     <w:lsdException w:name="No List" w:semiHidden="1" w:unhideWhenUsed="1"/>
     <w:lsdException w:name="Outline List 1" w:semiHidden="1" w:unhideWhenUsed="1"/>
@@ -1005,8 +1190,10 @@
     <w:lsdException w:name="Table Elegant" w:semiHidden="1" w:unhideWhenUsed="1"/>
     <w:lsdException w:name="Table Professional" w:semiHidden="1" w:unhideWhenUsed="1"/>
     <w:lsdException w:name="Table Subtle 1" w:semiHidden="1" w:unhideWhenUsed="1"/>
+    <w:lsdException w:name="Table Subtle 2" w:semiHidden="1" w:unhideWhenUsed="1"/>
     <w:lsdException w:name="Table Web 1" w:semiHidden="1" w:unhideWhenUsed="1"/>
     <w:lsdException w:name="Table Web 2" w:semiHidden="1" w:unhideWhenUsed="1"/>
+    <w:lsdException w:name="Table Web 3" w:semiHidden="1" w:unhideWhenUsed="1"/>
     <w:lsdException w:name="Balloon Text" w:semiHidden="1" w:unhideWhenUsed="1"/>
     <w:lsdException w:name="Table Grid" w:uiPriority="39"/>
     <w:lsdException w:name="Table Theme" w:semiHidden="1" w:unhideWhenUsed="1"/>
@@ -1225,10 +1412,6 @@
     <w:lsdException w:name="List Table 5 Dark Accent 6" w:uiPriority="50"/>
     <w:lsdException w:name="List Table 6 Colorful Accent 6" w:uiPriority="51"/>
     <w:lsdException w:name="List Table 7 Colorful Accent 6" w:uiPriority="52"/>
-    <w:lsdException w:name="Mention" w:semiHidden="1" w:unhideWhenUsed="1"/>
-    <w:lsdException w:name="Smart Hyperlink" w:semiHidden="1" w:unhideWhenUsed="1"/>
-    <w:lsdException w:name="Hashtag" w:semiHidden="1" w:unhideWhenUsed="1"/>
-    <w:lsdException w:name="Unresolved Mention" w:semiHidden="1" w:unhideWhenUsed="1"/>
   </w:latentStyles>
   <w:style w:type="paragraph" w:default="1" w:styleId="Normal">
     <w:name w:val="Normal"/>
@@ -1260,6 +1443,50 @@
     <w:uiPriority w:val="99"/>
     <w:semiHidden/>
     <w:unhideWhenUsed/>
+  </w:style>
+  <w:style w:type="paragraph" w:styleId="Header">
+    <w:name w:val="header"/>
+    <w:basedOn w:val="Normal"/>
+    <w:link w:val="HeaderChar"/>
+    <w:uiPriority w:val="99"/>
+    <w:unhideWhenUsed/>
+    <w:rsid w:val="00885EF3"/>
+    <w:pPr>
+      <w:tabs>
+        <w:tab w:val="center" w:pos="4320"/>
+        <w:tab w:val="right" w:pos="8640"/>
+      </w:tabs>
+      <w:spacing w:after="0" w:line="240" w:lineRule="auto"/>
+    </w:pPr>
+  </w:style>
+  <w:style w:type="character" w:customStyle="1" w:styleId="HeaderChar">
+    <w:name w:val="Header Char"/>
+    <w:basedOn w:val="DefaultParagraphFont"/>
+    <w:link w:val="Header"/>
+    <w:uiPriority w:val="99"/>
+    <w:rsid w:val="00885EF3"/>
+  </w:style>
+  <w:style w:type="paragraph" w:styleId="Footer">
+    <w:name w:val="footer"/>
+    <w:basedOn w:val="Normal"/>
+    <w:link w:val="FooterChar"/>
+    <w:uiPriority w:val="99"/>
+    <w:unhideWhenUsed/>
+    <w:rsid w:val="00885EF3"/>
+    <w:pPr>
+      <w:tabs>
+        <w:tab w:val="center" w:pos="4320"/>
+        <w:tab w:val="right" w:pos="8640"/>
+      </w:tabs>
+      <w:spacing w:after="0" w:line="240" w:lineRule="auto"/>
+    </w:pPr>
+  </w:style>
+  <w:style w:type="character" w:customStyle="1" w:styleId="FooterChar">
+    <w:name w:val="Footer Char"/>
+    <w:basedOn w:val="DefaultParagraphFont"/>
+    <w:link w:val="Footer"/>
+    <w:uiPriority w:val="99"/>
+    <w:rsid w:val="00885EF3"/>
   </w:style>
 </w:styles>
 </file>

</xml_diff>